<commit_message>
First day econometric game
</commit_message>
<xml_diff>
--- a/Documents/Case A education Pisa data.docx
+++ b/Documents/Case A education Pisa data.docx
@@ -1,6 +1,6 @@
 
 <file path=word/document.xml><?xml version="1.0" encoding="utf-8"?>
-<w:document xmlns:wpc="http://schemas.microsoft.com/office/word/2010/wordprocessingCanvas" xmlns:cx="http://schemas.microsoft.com/office/drawing/2014/chartex" xmlns:cx1="http://schemas.microsoft.com/office/drawing/2015/9/8/chartex" xmlns:cx2="http://schemas.microsoft.com/office/drawing/2015/10/21/chartex" xmlns:cx3="http://schemas.microsoft.com/office/drawing/2016/5/9/chartex" xmlns:cx4="http://schemas.microsoft.com/office/drawing/2016/5/10/chartex" xmlns:cx5="http://schemas.microsoft.com/office/drawing/2016/5/11/chartex" xmlns:cx6="http://schemas.microsoft.com/office/drawing/2016/5/12/chartex" xmlns:cx7="http://schemas.microsoft.com/office/drawing/2016/5/13/chartex" xmlns:cx8="http://schemas.microsoft.com/office/drawing/2016/5/14/chartex" xmlns:mc="http://schemas.openxmlformats.org/markup-compatibility/2006" xmlns:aink="http://schemas.microsoft.com/office/drawing/2016/ink" xmlns:am3d="http://schemas.microsoft.com/office/drawing/2017/model3d" xmlns:o="urn:schemas-microsoft-com:office:office" xmlns:oel="http://schemas.microsoft.com/office/2019/extlst" xmlns:r="http://schemas.openxmlformats.org/officeDocument/2006/relationships" xmlns:m="http://schemas.openxmlformats.org/officeDocument/2006/math" xmlns:v="urn:schemas-microsoft-com:vml" xmlns:wp14="http://schemas.microsoft.com/office/word/2010/wordprocessingDrawing" xmlns:wp="http://schemas.openxmlformats.org/drawingml/2006/wordprocessingDrawing" xmlns:w10="urn:schemas-microsoft-com:office:word" xmlns:w="http://schemas.openxmlformats.org/wordprocessingml/2006/main" xmlns:w14="http://schemas.microsoft.com/office/word/2010/wordml" xmlns:w15="http://schemas.microsoft.com/office/word/2012/wordml" xmlns:w16cex="http://schemas.microsoft.com/office/word/2018/wordml/cex" xmlns:w16cid="http://schemas.microsoft.com/office/word/2016/wordml/cid" xmlns:w16="http://schemas.microsoft.com/office/word/2018/wordml" xmlns:w16du="http://schemas.microsoft.com/office/word/2023/wordml/word16du" xmlns:w16sdtdh="http://schemas.microsoft.com/office/word/2020/wordml/sdtdatahash" xmlns:w16se="http://schemas.microsoft.com/office/word/2015/wordml/symex" xmlns:wpg="http://schemas.microsoft.com/office/word/2010/wordprocessingGroup" xmlns:wpi="http://schemas.microsoft.com/office/word/2010/wordprocessingInk" xmlns:wne="http://schemas.microsoft.com/office/word/2006/wordml" xmlns:wps="http://schemas.microsoft.com/office/word/2010/wordprocessingShape" mc:Ignorable="w14 w15 w16se w16cid w16 w16cex w16sdtdh w16du wp14">
+<w:document xmlns:wpc="http://schemas.microsoft.com/office/word/2010/wordprocessingCanvas" xmlns:cx="http://schemas.microsoft.com/office/drawing/2014/chartex" xmlns:cx1="http://schemas.microsoft.com/office/drawing/2015/9/8/chartex" xmlns:cx2="http://schemas.microsoft.com/office/drawing/2015/10/21/chartex" xmlns:cx3="http://schemas.microsoft.com/office/drawing/2016/5/9/chartex" xmlns:cx4="http://schemas.microsoft.com/office/drawing/2016/5/10/chartex" xmlns:cx5="http://schemas.microsoft.com/office/drawing/2016/5/11/chartex" xmlns:cx6="http://schemas.microsoft.com/office/drawing/2016/5/12/chartex" xmlns:cx7="http://schemas.microsoft.com/office/drawing/2016/5/13/chartex" xmlns:cx8="http://schemas.microsoft.com/office/drawing/2016/5/14/chartex" xmlns:mc="http://schemas.openxmlformats.org/markup-compatibility/2006" xmlns:aink="http://schemas.microsoft.com/office/drawing/2016/ink" xmlns:am3d="http://schemas.microsoft.com/office/drawing/2017/model3d" xmlns:o="urn:schemas-microsoft-com:office:office" xmlns:oel="http://schemas.microsoft.com/office/2019/extlst" xmlns:r="http://schemas.openxmlformats.org/officeDocument/2006/relationships" xmlns:m="http://schemas.openxmlformats.org/officeDocument/2006/math" xmlns:v="urn:schemas-microsoft-com:vml" xmlns:wp14="http://schemas.microsoft.com/office/word/2010/wordprocessingDrawing" xmlns:wp="http://schemas.openxmlformats.org/drawingml/2006/wordprocessingDrawing" xmlns:w10="urn:schemas-microsoft-com:office:word" xmlns:w="http://schemas.openxmlformats.org/wordprocessingml/2006/main" xmlns:w14="http://schemas.microsoft.com/office/word/2010/wordml" xmlns:w15="http://schemas.microsoft.com/office/word/2012/wordml" xmlns:w16cex="http://schemas.microsoft.com/office/word/2018/wordml/cex" xmlns:w16cid="http://schemas.microsoft.com/office/word/2016/wordml/cid" xmlns:w16="http://schemas.microsoft.com/office/word/2018/wordml" xmlns:w16sdtdh="http://schemas.microsoft.com/office/word/2020/wordml/sdtdatahash" xmlns:w16se="http://schemas.microsoft.com/office/word/2015/wordml/symex" xmlns:wpg="http://schemas.microsoft.com/office/word/2010/wordprocessingGroup" xmlns:wpi="http://schemas.microsoft.com/office/word/2010/wordprocessingInk" xmlns:wne="http://schemas.microsoft.com/office/word/2006/wordml" xmlns:wps="http://schemas.microsoft.com/office/word/2010/wordprocessingShape" mc:Ignorable="w14 w15 w16se w16cid w16 w16cex w16sdtdh wp14">
   <w:body>
     <w:p>
       <w:pPr>
@@ -8,6 +8,7 @@
         <w:rPr>
           <w:b/>
           <w:bCs/>
+          <w:lang w:val="en-US"/>
         </w:rPr>
       </w:pPr>
       <w:r>
@@ -67,6 +68,7 @@
       <w:r>
         <w:rPr>
           <w:noProof/>
+          <w:lang w:val="en-US"/>
         </w:rPr>
         <w:t xml:space="preserve">   </w:t>
       </w:r>
@@ -75,7 +77,7 @@
           <w:noProof/>
         </w:rPr>
         <w:drawing>
-          <wp:inline distT="0" distB="0" distL="0" distR="0" wp14:anchorId="7F24EACD" wp14:editId="1991D02D">
+          <wp:inline distT="0" distB="0" distL="0" distR="0" wp14:anchorId="7F24EACD" wp14:editId="6325C6C0">
             <wp:extent cx="3028950" cy="1128176"/>
             <wp:effectExtent l="0" t="0" r="0" b="0"/>
             <wp:docPr id="251068422" name="Picture 2"/>
@@ -360,41 +362,67 @@
       </w:pPr>
     </w:p>
     <w:p>
+      <w:pPr>
+        <w:rPr>
+          <w:lang w:val="en-US"/>
+        </w:rPr>
+      </w:pPr>
       <w:r>
         <w:rPr>
           <w:b/>
           <w:bCs/>
+          <w:lang w:val="en-US"/>
         </w:rPr>
         <w:t xml:space="preserve">Wifi: </w:t>
       </w:r>
       <w:r>
+        <w:rPr>
+          <w:lang w:val="en-US"/>
+        </w:rPr>
         <w:t>Zuiderkerk-5G</w:t>
       </w:r>
     </w:p>
     <w:p>
+      <w:pPr>
+        <w:rPr>
+          <w:lang w:val="en-US"/>
+        </w:rPr>
+      </w:pPr>
       <w:r>
         <w:rPr>
           <w:b/>
           <w:bCs/>
+          <w:lang w:val="en-US"/>
         </w:rPr>
         <w:t xml:space="preserve">Password: </w:t>
       </w:r>
       <w:r>
+        <w:rPr>
+          <w:lang w:val="en-US"/>
+        </w:rPr>
         <w:t>hendrick</w:t>
       </w:r>
     </w:p>
-    <w:p/>
+    <w:p>
+      <w:pPr>
+        <w:rPr>
+          <w:lang w:val="en-US"/>
+        </w:rPr>
+      </w:pPr>
+    </w:p>
     <w:p>
       <w:pPr>
         <w:rPr>
           <w:i/>
           <w:iCs/>
+          <w:lang w:val="en-US"/>
         </w:rPr>
       </w:pPr>
       <w:r>
         <w:rPr>
           <w:b/>
           <w:bCs/>
+          <w:lang w:val="en-US"/>
         </w:rPr>
         <w:t>Introductio</w:t>
       </w:r>
@@ -402,6 +430,7 @@
         <w:rPr>
           <w:b/>
           <w:bCs/>
+          <w:lang w:val="en-US"/>
         </w:rPr>
         <w:t>n</w:t>
       </w:r>
@@ -901,7 +930,33 @@
         <w:rPr>
           <w:lang w:val="en-US"/>
         </w:rPr>
-        <w:t xml:space="preserve"> you will use the PISA data to investigate differences in educational outcomes between countries and within countries. You will consider the last three waves (2015, 2018 and 2022) of the PISA data for the OECD countries. This case has three parts, that each serve a different purpose. When writing your paper, it is important that you clearly distinguish which findings are correlations and which findings can be interpreted causally. In case of a causal interpretation, state the identifying assumptions and provide a justification why these assumptions hold. This assignment contains a short appendix describing the PISA data. Read this appendix carefully and pay attention to the notes at the end on plausible values and sampling and replication weights. </w:t>
+        <w:t xml:space="preserve"> you will use the PISA data to investigate differences in educational outcomes between countries and within countries. You will consider the last three waves (2015, 2018 and 2022) of the PISA data for the OECD countries. This case </w:t>
+      </w:r>
+      <w:r>
+        <w:rPr>
+          <w:highlight w:val="yellow"/>
+          <w:lang w:val="en-US"/>
+        </w:rPr>
+        <w:t>has three parts</w:t>
+      </w:r>
+      <w:r>
+        <w:rPr>
+          <w:lang w:val="en-US"/>
+        </w:rPr>
+        <w:t xml:space="preserve">, that each serve a different purpose. When writing your paper, it is important that you </w:t>
+      </w:r>
+      <w:r>
+        <w:rPr>
+          <w:highlight w:val="green"/>
+          <w:lang w:val="en-US"/>
+        </w:rPr>
+        <w:t>clearly distinguish which findings are correlations and which findings can be interpreted causally.</w:t>
+      </w:r>
+      <w:r>
+        <w:rPr>
+          <w:lang w:val="en-US"/>
+        </w:rPr>
+        <w:t xml:space="preserve"> In case of a causal interpretation, state the identifying assumptions and provide a justification why these assumptions hold. This assignment contains a short appendix describing the PISA data. Read this appendix carefully and pay attention to the notes at the end on plausible values and sampling and replication weights. </w:t>
       </w:r>
     </w:p>
     <w:p>
@@ -1202,45 +1257,58 @@
       </w:r>
       <w:r>
         <w:rPr>
+          <w:highlight w:val="yellow"/>
           <w:lang w:val="en-US"/>
         </w:rPr>
         <w:t>difference</w:t>
       </w:r>
       <w:r>
         <w:rPr>
+          <w:highlight w:val="yellow"/>
           <w:lang w:val="en-US"/>
         </w:rPr>
         <w:t>s</w:t>
       </w:r>
       <w:r>
         <w:rPr>
+          <w:highlight w:val="yellow"/>
           <w:lang w:val="en-US"/>
         </w:rPr>
         <w:t xml:space="preserve"> between children with high</w:t>
       </w:r>
       <w:r>
         <w:rPr>
+          <w:highlight w:val="yellow"/>
           <w:lang w:val="en-US"/>
         </w:rPr>
         <w:t>-educated</w:t>
       </w:r>
       <w:r>
         <w:rPr>
+          <w:highlight w:val="yellow"/>
           <w:lang w:val="en-US"/>
         </w:rPr>
         <w:t xml:space="preserve"> and low</w:t>
       </w:r>
       <w:r>
         <w:rPr>
+          <w:highlight w:val="yellow"/>
           <w:lang w:val="en-US"/>
         </w:rPr>
         <w:t>-</w:t>
       </w:r>
       <w:r>
         <w:rPr>
-          <w:lang w:val="en-US"/>
-        </w:rPr>
-        <w:t xml:space="preserve">educated parents. </w:t>
+          <w:highlight w:val="yellow"/>
+          <w:lang w:val="en-US"/>
+        </w:rPr>
+        <w:t>educated parents.</w:t>
+      </w:r>
+      <w:r>
+        <w:rPr>
+          <w:lang w:val="en-US"/>
+        </w:rPr>
+        <w:t xml:space="preserve"> </w:t>
       </w:r>
     </w:p>
     <w:p>
@@ -1322,30 +1390,35 @@
       </w:r>
       <w:r>
         <w:rPr>
+          <w:highlight w:val="yellow"/>
           <w:lang w:val="en-US"/>
         </w:rPr>
         <w:t xml:space="preserve">Show how the math and reading test scores of students correlate with the </w:t>
       </w:r>
       <w:r>
         <w:rPr>
+          <w:highlight w:val="yellow"/>
           <w:lang w:val="en-US"/>
         </w:rPr>
         <w:t xml:space="preserve">mean </w:t>
       </w:r>
       <w:r>
         <w:rPr>
+          <w:highlight w:val="yellow"/>
           <w:lang w:val="en-US"/>
         </w:rPr>
         <w:t xml:space="preserve">school starting age </w:t>
       </w:r>
       <w:r>
         <w:rPr>
+          <w:highlight w:val="yellow"/>
           <w:lang w:val="en-US"/>
         </w:rPr>
         <w:t xml:space="preserve">of primary school </w:t>
       </w:r>
       <w:r>
         <w:rPr>
+          <w:highlight w:val="yellow"/>
           <w:lang w:val="en-US"/>
         </w:rPr>
         <w:t>across countries.</w:t>
@@ -1354,13 +1427,41 @@
         <w:rPr>
           <w:lang w:val="en-US"/>
         </w:rPr>
-        <w:t xml:space="preserve"> To measure the mean school starting age use the ISCED level 1 variable in the data and compute the average for each country in each wave.</w:t>
-      </w:r>
-      <w:r>
-        <w:rPr>
-          <w:lang w:val="en-US"/>
-        </w:rPr>
-        <w:t xml:space="preserve"> Is this correlation robust to controlling for student characteristics? </w:t>
+        <w:t xml:space="preserve"> </w:t>
+      </w:r>
+      <w:r>
+        <w:rPr>
+          <w:highlight w:val="magenta"/>
+          <w:lang w:val="en-US"/>
+        </w:rPr>
+        <w:t>To measure the mean school starting age use the ISCED level 1 variable in the data and co</w:t>
+      </w:r>
+      <w:r>
+        <w:rPr>
+          <w:highlight w:val="magenta"/>
+          <w:lang w:val="en-US"/>
+        </w:rPr>
+        <w:t>x</w:t>
+      </w:r>
+      <w:r>
+        <w:rPr>
+          <w:highlight w:val="magenta"/>
+          <w:lang w:val="en-US"/>
+        </w:rPr>
+        <w:t>mpute the average for each country in each wave.</w:t>
+      </w:r>
+      <w:r>
+        <w:rPr>
+          <w:highlight w:val="magenta"/>
+          <w:lang w:val="en-US"/>
+        </w:rPr>
+        <w:t xml:space="preserve"> Is</w:t>
+      </w:r>
+      <w:r>
+        <w:rPr>
+          <w:lang w:val="en-US"/>
+        </w:rPr>
+        <w:t xml:space="preserve"> this correlation robust to controlling for student characteristics? </w:t>
       </w:r>
     </w:p>
     <w:p>
@@ -1596,7 +1697,14 @@
         <w:rPr>
           <w:lang w:val="en-US"/>
         </w:rPr>
-        <w:t xml:space="preserve"> The aim of this third part is to consider possible mechanisms through which the school starting age can affect test scores of teenage students.</w:t>
+        <w:t xml:space="preserve"> The aim of this third part is to con</w:t>
+      </w:r>
+      <w:r>
+        <w:rPr>
+          <w:highlight w:val="yellow"/>
+          <w:lang w:val="en-US"/>
+        </w:rPr>
+        <w:t>sider possible mechanisms through which the school starting age can affect test scores of teenage students.</w:t>
       </w:r>
       <w:r>
         <w:rPr>
@@ -1620,7 +1728,20 @@
         <w:rPr>
           <w:lang w:val="en-US"/>
         </w:rPr>
-        <w:t xml:space="preserve"> you may want to explain heterogeneity in the effects of early school starting. For example</w:t>
+        <w:t xml:space="preserve"> you may want </w:t>
+      </w:r>
+      <w:r>
+        <w:rPr>
+          <w:highlight w:val="magenta"/>
+          <w:lang w:val="en-US"/>
+        </w:rPr>
+        <w:t>to explain heterogeneity in the effects of early school starting.</w:t>
+      </w:r>
+      <w:r>
+        <w:rPr>
+          <w:lang w:val="en-US"/>
+        </w:rPr>
+        <w:t xml:space="preserve"> For example</w:t>
       </w:r>
       <w:r>
         <w:rPr>
@@ -1632,7 +1753,20 @@
         <w:rPr>
           <w:lang w:val="en-US"/>
         </w:rPr>
-        <w:t xml:space="preserve"> children of low-educated parents may be more at risk of poor performance when starting school t</w:t>
+        <w:t xml:space="preserve"> children of low-educated parents may be more </w:t>
+      </w:r>
+      <w:r>
+        <w:rPr>
+          <w:highlight w:val="magenta"/>
+          <w:lang w:val="en-US"/>
+        </w:rPr>
+        <w:t>at risk of poor performance</w:t>
+      </w:r>
+      <w:r>
+        <w:rPr>
+          <w:lang w:val="en-US"/>
+        </w:rPr>
+        <w:t xml:space="preserve"> when starting school t</w:t>
       </w:r>
       <w:r>
         <w:rPr>
@@ -1694,7 +1828,14 @@
         <w:rPr>
           <w:lang w:val="en-US"/>
         </w:rPr>
-        <w:t xml:space="preserve"> carefully about which variables are outcomes and which are explanatory variables.</w:t>
+        <w:t xml:space="preserve"> carefully about </w:t>
+      </w:r>
+      <w:r>
+        <w:rPr>
+          <w:highlight w:val="yellow"/>
+          <w:lang w:val="en-US"/>
+        </w:rPr>
+        <w:t>which variables are outcomes and which are explanatory variables.</w:t>
       </w:r>
       <w:r>
         <w:rPr>
@@ -2160,7 +2301,21 @@
             <w:rStyle w:val="Hyperlink"/>
             <w:lang w:val="en-US"/>
           </w:rPr>
-          <w:t>https://www.oecd.org/pisa/data/2022database/CY8_202111_QST_MS_STQ_CBA_NoNotes.pdf</w:t>
+          <w:t>https://www.oecd.org/pisa/data/2022</w:t>
+        </w:r>
+        <w:r>
+          <w:rPr>
+            <w:rStyle w:val="Hyperlink"/>
+            <w:lang w:val="en-US"/>
+          </w:rPr>
+          <w:t>d</w:t>
+        </w:r>
+        <w:r>
+          <w:rPr>
+            <w:rStyle w:val="Hyperlink"/>
+            <w:lang w:val="en-US"/>
+          </w:rPr>
+          <w:t>atabase/CY8_202111_QST_MS_STQ_CBA_NoNotes.pdf</w:t>
         </w:r>
       </w:hyperlink>
     </w:p>
@@ -2195,7 +2350,21 @@
             <w:rStyle w:val="Hyperlink"/>
             <w:lang w:val="en-US"/>
           </w:rPr>
-          <w:t>https://www.oecd.org/pisa/data/pisa2022technicalreport/PISA-2022-Technical-Report-Ch-19-PISA-Scaling-Procedures-Construct-Validation-Context-Questionnaire-Data.pdf</w:t>
+          <w:t>https://www.oecd.org/pisa/da</w:t>
+        </w:r>
+        <w:r>
+          <w:rPr>
+            <w:rStyle w:val="Hyperlink"/>
+            <w:lang w:val="en-US"/>
+          </w:rPr>
+          <w:t>t</w:t>
+        </w:r>
+        <w:r>
+          <w:rPr>
+            <w:rStyle w:val="Hyperlink"/>
+            <w:lang w:val="en-US"/>
+          </w:rPr>
+          <w:t>a/pisa2022technicalreport/PISA-2022-Technical-Report-Ch-19-PISA-Scaling-Procedures-Construct-Validation-Context-Questionnaire-Data.pdf</w:t>
         </w:r>
       </w:hyperlink>
     </w:p>
@@ -2242,7 +2411,24 @@
           <w:bCs/>
           <w:lang w:val="en-US"/>
         </w:rPr>
-        <w:t>Analysis of such plausible values is a bit more complicated, but for the sake of brevity, you may just take the average score per student on each domain as an outcome variable for your analyses.</w:t>
+        <w:t xml:space="preserve">Analysis of such plausible values is a bit more complicated, but for the sake of brevity, </w:t>
+      </w:r>
+      <w:r>
+        <w:rPr>
+          <w:b/>
+          <w:bCs/>
+          <w:highlight w:val="yellow"/>
+          <w:lang w:val="en-US"/>
+        </w:rPr>
+        <w:t>you may just take the average score per student on each domain as an outcome variable for your analyses</w:t>
+      </w:r>
+      <w:r>
+        <w:rPr>
+          <w:b/>
+          <w:bCs/>
+          <w:lang w:val="en-US"/>
+        </w:rPr>
+        <w:t>.</w:t>
       </w:r>
     </w:p>
     <w:p>
@@ -2284,7 +2470,16 @@
           <w:bCs/>
           <w:lang w:val="en-US"/>
         </w:rPr>
-        <w:t>However, for sake of brevity, we have omitted these and you may ignore this issue.</w:t>
+        <w:t xml:space="preserve">However, for sake of brevity, </w:t>
+      </w:r>
+      <w:r>
+        <w:rPr>
+          <w:b/>
+          <w:bCs/>
+          <w:highlight w:val="yellow"/>
+          <w:lang w:val="en-US"/>
+        </w:rPr>
+        <w:t>we have omitted these and you may ignore this issue.</w:t>
       </w:r>
     </w:p>
     <w:p>
@@ -2569,13 +2764,15 @@
                 <w:kern w:val="0"/>
                 <w:sz w:val="20"/>
                 <w:szCs w:val="20"/>
-                <w:lang w:val="en-US" w:eastAsia="en-GB"/>
-              </w:rPr>
-            </w:pPr>
-            <w:r>
-              <w:rPr>
-                <w:sz w:val="20"/>
-                <w:szCs w:val="20"/>
+                <w:highlight w:val="yellow"/>
+                <w:lang w:val="en-US" w:eastAsia="en-GB"/>
+              </w:rPr>
+            </w:pPr>
+            <w:r>
+              <w:rPr>
+                <w:sz w:val="20"/>
+                <w:szCs w:val="20"/>
+                <w:highlight w:val="yellow"/>
               </w:rPr>
               <w:t>CNTSCHID</w:t>
             </w:r>
@@ -2596,13 +2793,15 @@
                 <w:kern w:val="0"/>
                 <w:sz w:val="20"/>
                 <w:szCs w:val="20"/>
-                <w:lang w:val="en-US" w:eastAsia="en-GB"/>
-              </w:rPr>
-            </w:pPr>
-            <w:r>
-              <w:rPr>
-                <w:sz w:val="20"/>
-                <w:szCs w:val="20"/>
+                <w:highlight w:val="yellow"/>
+                <w:lang w:val="en-US" w:eastAsia="en-GB"/>
+              </w:rPr>
+            </w:pPr>
+            <w:r>
+              <w:rPr>
+                <w:sz w:val="20"/>
+                <w:szCs w:val="20"/>
+                <w:highlight w:val="yellow"/>
               </w:rPr>
               <w:t>Intl. School ID</w:t>
             </w:r>
@@ -6007,7 +6206,7 @@
 </file>
 
 <file path=word/numbering.xml><?xml version="1.0" encoding="utf-8"?>
-<w:numbering xmlns:wpc="http://schemas.microsoft.com/office/word/2010/wordprocessingCanvas" xmlns:cx="http://schemas.microsoft.com/office/drawing/2014/chartex" xmlns:cx1="http://schemas.microsoft.com/office/drawing/2015/9/8/chartex" xmlns:cx2="http://schemas.microsoft.com/office/drawing/2015/10/21/chartex" xmlns:cx3="http://schemas.microsoft.com/office/drawing/2016/5/9/chartex" xmlns:cx4="http://schemas.microsoft.com/office/drawing/2016/5/10/chartex" xmlns:cx5="http://schemas.microsoft.com/office/drawing/2016/5/11/chartex" xmlns:cx6="http://schemas.microsoft.com/office/drawing/2016/5/12/chartex" xmlns:cx7="http://schemas.microsoft.com/office/drawing/2016/5/13/chartex" xmlns:cx8="http://schemas.microsoft.com/office/drawing/2016/5/14/chartex" xmlns:mc="http://schemas.openxmlformats.org/markup-compatibility/2006" xmlns:aink="http://schemas.microsoft.com/office/drawing/2016/ink" xmlns:am3d="http://schemas.microsoft.com/office/drawing/2017/model3d" xmlns:o="urn:schemas-microsoft-com:office:office" xmlns:oel="http://schemas.microsoft.com/office/2019/extlst" xmlns:r="http://schemas.openxmlformats.org/officeDocument/2006/relationships" xmlns:m="http://schemas.openxmlformats.org/officeDocument/2006/math" xmlns:v="urn:schemas-microsoft-com:vml" xmlns:wp14="http://schemas.microsoft.com/office/word/2010/wordprocessingDrawing" xmlns:wp="http://schemas.openxmlformats.org/drawingml/2006/wordprocessingDrawing" xmlns:w10="urn:schemas-microsoft-com:office:word" xmlns:w="http://schemas.openxmlformats.org/wordprocessingml/2006/main" xmlns:w14="http://schemas.microsoft.com/office/word/2010/wordml" xmlns:w15="http://schemas.microsoft.com/office/word/2012/wordml" xmlns:w16cex="http://schemas.microsoft.com/office/word/2018/wordml/cex" xmlns:w16cid="http://schemas.microsoft.com/office/word/2016/wordml/cid" xmlns:w16="http://schemas.microsoft.com/office/word/2018/wordml" xmlns:w16du="http://schemas.microsoft.com/office/word/2023/wordml/word16du" xmlns:w16sdtdh="http://schemas.microsoft.com/office/word/2020/wordml/sdtdatahash" xmlns:w16se="http://schemas.microsoft.com/office/word/2015/wordml/symex" xmlns:wpg="http://schemas.microsoft.com/office/word/2010/wordprocessingGroup" xmlns:wpi="http://schemas.microsoft.com/office/word/2010/wordprocessingInk" xmlns:wne="http://schemas.microsoft.com/office/word/2006/wordml" xmlns:wps="http://schemas.microsoft.com/office/word/2010/wordprocessingShape" mc:Ignorable="w14 w15 w16se w16cid w16 w16cex w16sdtdh w16du wp14">
+<w:numbering xmlns:wpc="http://schemas.microsoft.com/office/word/2010/wordprocessingCanvas" xmlns:cx="http://schemas.microsoft.com/office/drawing/2014/chartex" xmlns:cx1="http://schemas.microsoft.com/office/drawing/2015/9/8/chartex" xmlns:cx2="http://schemas.microsoft.com/office/drawing/2015/10/21/chartex" xmlns:cx3="http://schemas.microsoft.com/office/drawing/2016/5/9/chartex" xmlns:cx4="http://schemas.microsoft.com/office/drawing/2016/5/10/chartex" xmlns:cx5="http://schemas.microsoft.com/office/drawing/2016/5/11/chartex" xmlns:cx6="http://schemas.microsoft.com/office/drawing/2016/5/12/chartex" xmlns:cx7="http://schemas.microsoft.com/office/drawing/2016/5/13/chartex" xmlns:cx8="http://schemas.microsoft.com/office/drawing/2016/5/14/chartex" xmlns:mc="http://schemas.openxmlformats.org/markup-compatibility/2006" xmlns:aink="http://schemas.microsoft.com/office/drawing/2016/ink" xmlns:am3d="http://schemas.microsoft.com/office/drawing/2017/model3d" xmlns:o="urn:schemas-microsoft-com:office:office" xmlns:oel="http://schemas.microsoft.com/office/2019/extlst" xmlns:r="http://schemas.openxmlformats.org/officeDocument/2006/relationships" xmlns:m="http://schemas.openxmlformats.org/officeDocument/2006/math" xmlns:v="urn:schemas-microsoft-com:vml" xmlns:wp14="http://schemas.microsoft.com/office/word/2010/wordprocessingDrawing" xmlns:wp="http://schemas.openxmlformats.org/drawingml/2006/wordprocessingDrawing" xmlns:w10="urn:schemas-microsoft-com:office:word" xmlns:w="http://schemas.openxmlformats.org/wordprocessingml/2006/main" xmlns:w14="http://schemas.microsoft.com/office/word/2010/wordml" xmlns:w15="http://schemas.microsoft.com/office/word/2012/wordml" xmlns:w16cex="http://schemas.microsoft.com/office/word/2018/wordml/cex" xmlns:w16cid="http://schemas.microsoft.com/office/word/2016/wordml/cid" xmlns:w16="http://schemas.microsoft.com/office/word/2018/wordml" xmlns:w16sdtdh="http://schemas.microsoft.com/office/word/2020/wordml/sdtdatahash" xmlns:w16se="http://schemas.microsoft.com/office/word/2015/wordml/symex" xmlns:wpg="http://schemas.microsoft.com/office/word/2010/wordprocessingGroup" xmlns:wpi="http://schemas.microsoft.com/office/word/2010/wordprocessingInk" xmlns:wne="http://schemas.microsoft.com/office/word/2006/wordml" xmlns:wps="http://schemas.microsoft.com/office/word/2010/wordprocessingShape" mc:Ignorable="w14 w15 w16se w16cid w16 w16cex w16sdtdh wp14">
   <w:abstractNum w:abstractNumId="0" w15:restartNumberingAfterBreak="0">
     <w:nsid w:val="2F144782"/>
     <w:multiLevelType w:val="multilevel"/>
@@ -6709,7 +6908,7 @@
 </file>
 
 <file path=word/styles.xml><?xml version="1.0" encoding="utf-8"?>
-<w:styles xmlns:mc="http://schemas.openxmlformats.org/markup-compatibility/2006" xmlns:r="http://schemas.openxmlformats.org/officeDocument/2006/relationships" xmlns:w="http://schemas.openxmlformats.org/wordprocessingml/2006/main" xmlns:w14="http://schemas.microsoft.com/office/word/2010/wordml" xmlns:w15="http://schemas.microsoft.com/office/word/2012/wordml" xmlns:w16cex="http://schemas.microsoft.com/office/word/2018/wordml/cex" xmlns:w16cid="http://schemas.microsoft.com/office/word/2016/wordml/cid" xmlns:w16="http://schemas.microsoft.com/office/word/2018/wordml" xmlns:w16du="http://schemas.microsoft.com/office/word/2023/wordml/word16du" xmlns:w16sdtdh="http://schemas.microsoft.com/office/word/2020/wordml/sdtdatahash" xmlns:w16se="http://schemas.microsoft.com/office/word/2015/wordml/symex" mc:Ignorable="w14 w15 w16se w16cid w16 w16cex w16sdtdh w16du">
+<w:styles xmlns:mc="http://schemas.openxmlformats.org/markup-compatibility/2006" xmlns:r="http://schemas.openxmlformats.org/officeDocument/2006/relationships" xmlns:w="http://schemas.openxmlformats.org/wordprocessingml/2006/main" xmlns:w14="http://schemas.microsoft.com/office/word/2010/wordml" xmlns:w15="http://schemas.microsoft.com/office/word/2012/wordml" xmlns:w16cex="http://schemas.microsoft.com/office/word/2018/wordml/cex" xmlns:w16cid="http://schemas.microsoft.com/office/word/2016/wordml/cid" xmlns:w16="http://schemas.microsoft.com/office/word/2018/wordml" xmlns:w16sdtdh="http://schemas.microsoft.com/office/word/2020/wordml/sdtdatahash" xmlns:w16se="http://schemas.microsoft.com/office/word/2015/wordml/symex" mc:Ignorable="w14 w15 w16se w16cid w16 w16cex w16sdtdh">
   <w:docDefaults>
     <w:rPrDefault>
       <w:rPr>

</xml_diff>